<commit_message>
Documentatie ERD + Class Diagram gemaakt Versie 1.3
</commit_message>
<xml_diff>
--- a/Documentatie/Project Bibliotheekapplicatie Fais & Yass Versie 1.1.docx
+++ b/Documentatie/Project Bibliotheekapplicatie Fais & Yass Versie 1.1.docx
@@ -16,7 +16,7 @@
           <w:lang w:eastAsia="nl-NL"/>
         </w:rPr>
       </w:pPr>
-      <w:bookmarkStart w:id="0" w:name="_Toc126848476"/>
+      <w:bookmarkStart w:id="0" w:name="_Toc130401453"/>
       <w:commentRangeStart w:id="1"/>
       <w:r>
         <w:rPr>
@@ -102,7 +102,6 @@
         </w:rPr>
         <w:t>Duo</w:t>
       </w:r>
-      <w:bookmarkEnd w:id="0"/>
       <w:r>
         <w:rPr>
           <w:rFonts w:ascii="Times New Roman" w:eastAsia="Times New Roman" w:hAnsi="Times New Roman" w:cs="Times New Roman"/>
@@ -119,6 +118,7 @@
       <w:r>
         <w:commentReference w:id="1"/>
       </w:r>
+      <w:bookmarkEnd w:id="0"/>
     </w:p>
     <w:p>
       <w:r>
@@ -497,7 +497,16 @@
                 <w:szCs w:val="24"/>
                 <w:lang w:eastAsia="nl-NL"/>
               </w:rPr>
-              <w:t>Versie 1.1</w:t>
+              <w:t>Versie 1.</w:t>
+            </w:r>
+            <w:r>
+              <w:rPr>
+                <w:rFonts w:ascii="Times New Roman" w:eastAsia="Times New Roman" w:hAnsi="Times New Roman" w:cs="Times New Roman"/>
+                <w:sz w:val="24"/>
+                <w:szCs w:val="24"/>
+                <w:lang w:eastAsia="nl-NL"/>
+              </w:rPr>
+              <w:t>3</w:t>
             </w:r>
           </w:p>
         </w:tc>
@@ -582,7 +591,7 @@
           <w:r>
             <w:fldChar w:fldCharType="separate"/>
           </w:r>
-          <w:hyperlink w:anchor="_Toc126848476" w:history="1">
+          <w:hyperlink w:anchor="_Toc130401453" w:history="1">
             <w:r>
               <w:rPr>
                 <w:rStyle w:val="Hyperlink"/>
@@ -593,31 +602,7 @@
                 <w:kern w:val="36"/>
                 <w:lang w:eastAsia="nl-NL"/>
               </w:rPr>
-              <w:t xml:space="preserve">Project </w:t>
-            </w:r>
-            <w:r>
-              <w:rPr>
-                <w:rStyle w:val="Hyperlink"/>
-                <w:rFonts w:ascii="Times New Roman" w:eastAsia="Times New Roman" w:hAnsi="Times New Roman" w:cs="Times New Roman"/>
-                <w:b/>
-                <w:bCs/>
-                <w:noProof/>
-                <w:kern w:val="36"/>
-                <w:lang w:eastAsia="nl-NL"/>
-              </w:rPr>
-              <w:t>Definitie</w:t>
-            </w:r>
-            <w:r>
-              <w:rPr>
-                <w:rStyle w:val="Hyperlink"/>
-                <w:rFonts w:ascii="Times New Roman" w:eastAsia="Times New Roman" w:hAnsi="Times New Roman" w:cs="Times New Roman"/>
-                <w:b/>
-                <w:bCs/>
-                <w:noProof/>
-                <w:kern w:val="36"/>
-                <w:lang w:eastAsia="nl-NL"/>
-              </w:rPr>
-              <w:t xml:space="preserve"> – Duo</w:t>
+              <w:t xml:space="preserve">Project Bibliotheek-beheer – Duo </w:t>
             </w:r>
             <w:r>
               <w:rPr>
@@ -638,7 +623,7 @@
                 <w:noProof/>
                 <w:webHidden/>
               </w:rPr>
-              <w:instrText xml:space="preserve"> PAGEREF _Toc126848476 \h </w:instrText>
+              <w:instrText xml:space="preserve"> PAGEREF _Toc130401453 \h </w:instrText>
             </w:r>
             <w:r>
               <w:rPr>
@@ -681,7 +666,7 @@
               <w:lang w:eastAsia="nl-NL"/>
             </w:rPr>
           </w:pPr>
-          <w:hyperlink w:anchor="_Toc126848477" w:history="1">
+          <w:hyperlink w:anchor="_Toc130401454" w:history="1">
             <w:r>
               <w:rPr>
                 <w:rStyle w:val="Hyperlink"/>
@@ -708,7 +693,7 @@
                 <w:noProof/>
                 <w:webHidden/>
               </w:rPr>
-              <w:instrText xml:space="preserve"> PAGEREF _Toc126848477 \h </w:instrText>
+              <w:instrText xml:space="preserve"> PAGEREF _Toc130401454 \h </w:instrText>
             </w:r>
             <w:r>
               <w:rPr>
@@ -728,7 +713,7 @@
                 <w:noProof/>
                 <w:webHidden/>
               </w:rPr>
-              <w:t>2</w:t>
+              <w:t>3</w:t>
             </w:r>
             <w:r>
               <w:rPr>
@@ -751,7 +736,7 @@
               <w:lang w:eastAsia="nl-NL"/>
             </w:rPr>
           </w:pPr>
-          <w:hyperlink w:anchor="_Toc126848478" w:history="1">
+          <w:hyperlink w:anchor="_Toc130401455" w:history="1">
             <w:r>
               <w:rPr>
                 <w:rStyle w:val="Hyperlink"/>
@@ -778,7 +763,7 @@
                 <w:noProof/>
                 <w:webHidden/>
               </w:rPr>
-              <w:instrText xml:space="preserve"> PAGEREF _Toc126848478 \h </w:instrText>
+              <w:instrText xml:space="preserve"> PAGEREF _Toc130401455 \h </w:instrText>
             </w:r>
             <w:r>
               <w:rPr>
@@ -798,7 +783,7 @@
                 <w:noProof/>
                 <w:webHidden/>
               </w:rPr>
-              <w:t>2</w:t>
+              <w:t>3</w:t>
             </w:r>
             <w:r>
               <w:rPr>
@@ -821,7 +806,7 @@
               <w:lang w:eastAsia="nl-NL"/>
             </w:rPr>
           </w:pPr>
-          <w:hyperlink w:anchor="_Toc126848479" w:history="1">
+          <w:hyperlink w:anchor="_Toc130401456" w:history="1">
             <w:r>
               <w:rPr>
                 <w:rStyle w:val="Hyperlink"/>
@@ -848,7 +833,7 @@
                 <w:noProof/>
                 <w:webHidden/>
               </w:rPr>
-              <w:instrText xml:space="preserve"> PAGEREF _Toc126848479 \h </w:instrText>
+              <w:instrText xml:space="preserve"> PAGEREF _Toc130401456 \h </w:instrText>
             </w:r>
             <w:r>
               <w:rPr>
@@ -868,7 +853,7 @@
                 <w:noProof/>
                 <w:webHidden/>
               </w:rPr>
-              <w:t>3</w:t>
+              <w:t>4</w:t>
             </w:r>
             <w:r>
               <w:rPr>
@@ -891,7 +876,7 @@
               <w:lang w:eastAsia="nl-NL"/>
             </w:rPr>
           </w:pPr>
-          <w:hyperlink w:anchor="_Toc126848480" w:history="1">
+          <w:hyperlink w:anchor="_Toc130401457" w:history="1">
             <w:r>
               <w:rPr>
                 <w:rStyle w:val="Hyperlink"/>
@@ -918,7 +903,7 @@
                 <w:noProof/>
                 <w:webHidden/>
               </w:rPr>
-              <w:instrText xml:space="preserve"> PAGEREF _Toc126848480 \h </w:instrText>
+              <w:instrText xml:space="preserve"> PAGEREF _Toc130401457 \h </w:instrText>
             </w:r>
             <w:r>
               <w:rPr>
@@ -938,7 +923,7 @@
                 <w:noProof/>
                 <w:webHidden/>
               </w:rPr>
-              <w:t>3</w:t>
+              <w:t>4</w:t>
             </w:r>
             <w:r>
               <w:rPr>
@@ -961,7 +946,7 @@
               <w:lang w:eastAsia="nl-NL"/>
             </w:rPr>
           </w:pPr>
-          <w:hyperlink w:anchor="_Toc126848481" w:history="1">
+          <w:hyperlink w:anchor="_Toc130401458" w:history="1">
             <w:r>
               <w:rPr>
                 <w:rStyle w:val="Hyperlink"/>
@@ -988,7 +973,7 @@
                 <w:noProof/>
                 <w:webHidden/>
               </w:rPr>
-              <w:instrText xml:space="preserve"> PAGEREF _Toc126848481 \h </w:instrText>
+              <w:instrText xml:space="preserve"> PAGEREF _Toc130401458 \h </w:instrText>
             </w:r>
             <w:r>
               <w:rPr>
@@ -1008,7 +993,7 @@
                 <w:noProof/>
                 <w:webHidden/>
               </w:rPr>
-              <w:t>3</w:t>
+              <w:t>4</w:t>
             </w:r>
             <w:r>
               <w:rPr>
@@ -1031,7 +1016,7 @@
               <w:lang w:eastAsia="nl-NL"/>
             </w:rPr>
           </w:pPr>
-          <w:hyperlink w:anchor="_Toc126848482" w:history="1">
+          <w:hyperlink w:anchor="_Toc130401459" w:history="1">
             <w:r>
               <w:rPr>
                 <w:rStyle w:val="Hyperlink"/>
@@ -1058,7 +1043,7 @@
                 <w:noProof/>
                 <w:webHidden/>
               </w:rPr>
-              <w:instrText xml:space="preserve"> PAGEREF _Toc126848482 \h </w:instrText>
+              <w:instrText xml:space="preserve"> PAGEREF _Toc130401459 \h </w:instrText>
             </w:r>
             <w:r>
               <w:rPr>
@@ -1078,7 +1063,7 @@
                 <w:noProof/>
                 <w:webHidden/>
               </w:rPr>
-              <w:t>3</w:t>
+              <w:t>4</w:t>
             </w:r>
             <w:r>
               <w:rPr>
@@ -1101,7 +1086,7 @@
               <w:lang w:eastAsia="nl-NL"/>
             </w:rPr>
           </w:pPr>
-          <w:hyperlink w:anchor="_Toc126848483" w:history="1">
+          <w:hyperlink w:anchor="_Toc130401460" w:history="1">
             <w:r>
               <w:rPr>
                 <w:rStyle w:val="Hyperlink"/>
@@ -1128,7 +1113,7 @@
                 <w:noProof/>
                 <w:webHidden/>
               </w:rPr>
-              <w:instrText xml:space="preserve"> PAGEREF _Toc126848483 \h </w:instrText>
+              <w:instrText xml:space="preserve"> PAGEREF _Toc130401460 \h </w:instrText>
             </w:r>
             <w:r>
               <w:rPr>
@@ -1171,7 +1156,7 @@
               <w:lang w:eastAsia="nl-NL"/>
             </w:rPr>
           </w:pPr>
-          <w:hyperlink w:anchor="_Toc126848484" w:history="1">
+          <w:hyperlink w:anchor="_Toc130401461" w:history="1">
             <w:r>
               <w:rPr>
                 <w:rStyle w:val="Hyperlink"/>
@@ -1200,7 +1185,7 @@
                 <w:noProof/>
                 <w:webHidden/>
               </w:rPr>
-              <w:instrText xml:space="preserve"> PAGEREF _Toc126848484 \h </w:instrText>
+              <w:instrText xml:space="preserve"> PAGEREF _Toc130401461 \h </w:instrText>
             </w:r>
             <w:r>
               <w:rPr>
@@ -1220,7 +1205,7 @@
                 <w:noProof/>
                 <w:webHidden/>
               </w:rPr>
-              <w:t>4</w:t>
+              <w:t>5</w:t>
             </w:r>
             <w:r>
               <w:rPr>
@@ -1243,7 +1228,7 @@
               <w:lang w:eastAsia="nl-NL"/>
             </w:rPr>
           </w:pPr>
-          <w:hyperlink w:anchor="_Toc126848485" w:history="1">
+          <w:hyperlink w:anchor="_Toc130401462" w:history="1">
             <w:r>
               <w:rPr>
                 <w:rStyle w:val="Hyperlink"/>
@@ -1270,7 +1255,7 @@
                 <w:noProof/>
                 <w:webHidden/>
               </w:rPr>
-              <w:instrText xml:space="preserve"> PAGEREF _Toc126848485 \h </w:instrText>
+              <w:instrText xml:space="preserve"> PAGEREF _Toc130401462 \h </w:instrText>
             </w:r>
             <w:r>
               <w:rPr>
@@ -1290,7 +1275,7 @@
                 <w:noProof/>
                 <w:webHidden/>
               </w:rPr>
-              <w:t>4</w:t>
+              <w:t>5</w:t>
             </w:r>
             <w:r>
               <w:rPr>
@@ -1313,7 +1298,7 @@
               <w:lang w:eastAsia="nl-NL"/>
             </w:rPr>
           </w:pPr>
-          <w:hyperlink w:anchor="_Toc126848486" w:history="1">
+          <w:hyperlink w:anchor="_Toc130401463" w:history="1">
             <w:r>
               <w:rPr>
                 <w:rStyle w:val="Hyperlink"/>
@@ -1340,7 +1325,7 @@
                 <w:noProof/>
                 <w:webHidden/>
               </w:rPr>
-              <w:instrText xml:space="preserve"> PAGEREF _Toc126848486 \h </w:instrText>
+              <w:instrText xml:space="preserve"> PAGEREF _Toc130401463 \h </w:instrText>
             </w:r>
             <w:r>
               <w:rPr>
@@ -1360,7 +1345,7 @@
                 <w:noProof/>
                 <w:webHidden/>
               </w:rPr>
-              <w:t>4</w:t>
+              <w:t>5</w:t>
             </w:r>
             <w:r>
               <w:rPr>
@@ -1383,7 +1368,7 @@
               <w:lang w:eastAsia="nl-NL"/>
             </w:rPr>
           </w:pPr>
-          <w:hyperlink w:anchor="_Toc126848487" w:history="1">
+          <w:hyperlink w:anchor="_Toc130401464" w:history="1">
             <w:r>
               <w:rPr>
                 <w:rStyle w:val="Hyperlink"/>
@@ -1410,7 +1395,7 @@
                 <w:noProof/>
                 <w:webHidden/>
               </w:rPr>
-              <w:instrText xml:space="preserve"> PAGEREF _Toc126848487 \h </w:instrText>
+              <w:instrText xml:space="preserve"> PAGEREF _Toc130401464 \h </w:instrText>
             </w:r>
             <w:r>
               <w:rPr>
@@ -1430,7 +1415,7 @@
                 <w:noProof/>
                 <w:webHidden/>
               </w:rPr>
-              <w:t>4</w:t>
+              <w:t>5</w:t>
             </w:r>
             <w:r>
               <w:rPr>
@@ -1453,7 +1438,91 @@
               <w:lang w:eastAsia="nl-NL"/>
             </w:rPr>
           </w:pPr>
-          <w:hyperlink w:anchor="_Toc126848488" w:history="1">
+          <w:hyperlink w:anchor="_Toc130401465" w:history="1">
+            <w:r>
+              <w:rPr>
+                <w:rStyle w:val="Hyperlink"/>
+                <w:noProof/>
+              </w:rPr>
+              <w:t>Diagrammen/Ont</w:t>
+            </w:r>
+            <w:r>
+              <w:rPr>
+                <w:rStyle w:val="Hyperlink"/>
+                <w:noProof/>
+              </w:rPr>
+              <w:t>w</w:t>
+            </w:r>
+            <w:r>
+              <w:rPr>
+                <w:rStyle w:val="Hyperlink"/>
+                <w:noProof/>
+              </w:rPr>
+              <w:t>erpen</w:t>
+            </w:r>
+            <w:r>
+              <w:rPr>
+                <w:noProof/>
+                <w:webHidden/>
+              </w:rPr>
+              <w:tab/>
+            </w:r>
+            <w:r>
+              <w:rPr>
+                <w:noProof/>
+                <w:webHidden/>
+              </w:rPr>
+              <w:fldChar w:fldCharType="begin"/>
+            </w:r>
+            <w:r>
+              <w:rPr>
+                <w:noProof/>
+                <w:webHidden/>
+              </w:rPr>
+              <w:instrText xml:space="preserve"> PAGEREF _Toc130401465 \h </w:instrText>
+            </w:r>
+            <w:r>
+              <w:rPr>
+                <w:noProof/>
+                <w:webHidden/>
+              </w:rPr>
+            </w:r>
+            <w:r>
+              <w:rPr>
+                <w:noProof/>
+                <w:webHidden/>
+              </w:rPr>
+              <w:fldChar w:fldCharType="separate"/>
+            </w:r>
+            <w:r>
+              <w:rPr>
+                <w:noProof/>
+                <w:webHidden/>
+              </w:rPr>
+              <w:t>5</w:t>
+            </w:r>
+            <w:r>
+              <w:rPr>
+                <w:noProof/>
+                <w:webHidden/>
+              </w:rPr>
+              <w:fldChar w:fldCharType="end"/>
+            </w:r>
+          </w:hyperlink>
+        </w:p>
+        <w:p>
+          <w:pPr>
+            <w:pStyle w:val="Inhopg2"/>
+            <w:tabs>
+              <w:tab w:val="right" w:leader="dot" w:pos="9062"/>
+            </w:tabs>
+            <w:rPr>
+              <w:rFonts w:eastAsiaTheme="minorEastAsia"/>
+              <w:noProof/>
+              <w:lang w:eastAsia="nl-NL"/>
+            </w:rPr>
+          </w:pPr>
+          <w:hyperlink w:anchor="_Toc130401466" w:history="1">
             <w:r>
               <w:rPr>
                 <w:rStyle w:val="Hyperlink"/>
@@ -1461,7 +1530,7 @@
                 <w:bCs/>
                 <w:noProof/>
               </w:rPr>
-              <w:t>Resultaatomschrijving</w:t>
+              <w:t xml:space="preserve">Resultaatomschrijving </w:t>
             </w:r>
             <w:r>
               <w:rPr>
@@ -1482,7 +1551,7 @@
                 <w:noProof/>
                 <w:webHidden/>
               </w:rPr>
-              <w:instrText xml:space="preserve"> PAGEREF _Toc126848488 \h </w:instrText>
+              <w:instrText xml:space="preserve"> PAGEREF _Toc130401466 \h </w:instrText>
             </w:r>
             <w:r>
               <w:rPr>
@@ -1502,7 +1571,7 @@
                 <w:noProof/>
                 <w:webHidden/>
               </w:rPr>
-              <w:t>5</w:t>
+              <w:t>7</w:t>
             </w:r>
             <w:r>
               <w:rPr>
@@ -1561,7 +1630,7 @@
           <w:szCs w:val="36"/>
         </w:rPr>
       </w:pPr>
-      <w:bookmarkStart w:id="2" w:name="_Toc126848477"/>
+      <w:bookmarkStart w:id="2" w:name="_Toc130401454"/>
       <w:commentRangeStart w:id="3"/>
       <w:r>
         <w:rPr>
@@ -1570,11 +1639,11 @@
         </w:rPr>
         <w:t>Samenvatting</w:t>
       </w:r>
+      <w:commentRangeEnd w:id="3"/>
+      <w:r>
+        <w:commentReference w:id="3"/>
+      </w:r>
       <w:bookmarkEnd w:id="2"/>
-      <w:commentRangeEnd w:id="3"/>
-      <w:r>
-        <w:commentReference w:id="3"/>
-      </w:r>
     </w:p>
     <w:p>
       <w:r>
@@ -1669,7 +1738,7 @@
           <w:szCs w:val="36"/>
         </w:rPr>
       </w:pPr>
-      <w:bookmarkStart w:id="4" w:name="_Toc126848478"/>
+      <w:bookmarkStart w:id="4" w:name="_Toc130401455"/>
       <w:r>
         <w:rPr>
           <w:sz w:val="36"/>
@@ -1700,12 +1769,13 @@
           <w:szCs w:val="36"/>
         </w:rPr>
       </w:pPr>
-      <w:bookmarkStart w:id="5" w:name="_Toc126848479"/>
+      <w:bookmarkStart w:id="5" w:name="_Toc130401456"/>
       <w:r>
         <w:rPr>
           <w:sz w:val="36"/>
           <w:szCs w:val="36"/>
         </w:rPr>
+        <w:lastRenderedPageBreak/>
         <w:t>Doelgroep</w:t>
       </w:r>
       <w:bookmarkEnd w:id="5"/>
@@ -1724,7 +1794,7 @@
           <w:szCs w:val="36"/>
         </w:rPr>
       </w:pPr>
-      <w:bookmarkStart w:id="6" w:name="_Toc126848480"/>
+      <w:bookmarkStart w:id="6" w:name="_Toc130401457"/>
       <w:r>
         <w:rPr>
           <w:sz w:val="36"/>
@@ -1747,7 +1817,7 @@
           <w:szCs w:val="36"/>
         </w:rPr>
       </w:pPr>
-      <w:bookmarkStart w:id="7" w:name="_Toc126848481"/>
+      <w:bookmarkStart w:id="7" w:name="_Toc130401458"/>
       <w:r>
         <w:rPr>
           <w:sz w:val="36"/>
@@ -1766,7 +1836,7 @@
       <w:pPr>
         <w:pStyle w:val="Kop3"/>
       </w:pPr>
-      <w:bookmarkStart w:id="8" w:name="_Toc126848482"/>
+      <w:bookmarkStart w:id="8" w:name="_Toc130401459"/>
       <w:r>
         <w:t>Technische eisen</w:t>
       </w:r>
@@ -1867,7 +1937,7 @@
         <w:pStyle w:val="Kop3"/>
         <w:ind w:left="195"/>
       </w:pPr>
-      <w:bookmarkStart w:id="9" w:name="_Toc126848483"/>
+      <w:bookmarkStart w:id="9" w:name="_Toc130401460"/>
       <w:r>
         <w:t>Functionele eisen</w:t>
       </w:r>
@@ -1962,6 +2032,7 @@
         </w:numPr>
       </w:pPr>
       <w:r>
+        <w:lastRenderedPageBreak/>
         <w:t>CRUD-functies voor items en auteurs</w:t>
       </w:r>
       <w:r>
@@ -2016,7 +2087,6 @@
         </w:numPr>
       </w:pPr>
       <w:r>
-        <w:lastRenderedPageBreak/>
         <w:t>Gebruiksvriendelijke interface</w:t>
       </w:r>
     </w:p>
@@ -2033,7 +2103,7 @@
           <w:iCs/>
         </w:rPr>
       </w:pPr>
-      <w:bookmarkStart w:id="10" w:name="_Toc126848484"/>
+      <w:bookmarkStart w:id="10" w:name="_Toc130401461"/>
       <w:r>
         <w:rPr>
           <w:i/>
@@ -2095,7 +2165,7 @@
       <w:pPr>
         <w:pStyle w:val="Kop3"/>
       </w:pPr>
-      <w:bookmarkStart w:id="11" w:name="_Toc126848485"/>
+      <w:bookmarkStart w:id="11" w:name="_Toc130401462"/>
       <w:r>
         <w:t>Vraagstelling</w:t>
       </w:r>
@@ -2110,7 +2180,7 @@
       <w:pPr>
         <w:pStyle w:val="Kop3"/>
       </w:pPr>
-      <w:bookmarkStart w:id="12" w:name="_Toc126848486"/>
+      <w:bookmarkStart w:id="12" w:name="_Toc130401463"/>
       <w:r>
         <w:t>Probleemstelling</w:t>
       </w:r>
@@ -2125,7 +2195,7 @@
       <w:pPr>
         <w:pStyle w:val="Kop3"/>
       </w:pPr>
-      <w:bookmarkStart w:id="13" w:name="_Toc126848487"/>
+      <w:bookmarkStart w:id="13" w:name="_Toc130401464"/>
       <w:r>
         <w:t>Doelstelling</w:t>
       </w:r>
@@ -2193,56 +2263,61 @@
     </w:p>
     <w:p>
       <w:pPr>
-        <w:pStyle w:val="Kop4"/>
+        <w:pStyle w:val="Kop2"/>
+        <w:rPr>
+          <w:sz w:val="36"/>
+          <w:szCs w:val="36"/>
+        </w:rPr>
+      </w:pPr>
+      <w:bookmarkStart w:id="14" w:name="_Toc130401465"/>
+      <w:commentRangeStart w:id="15"/>
+      <w:r>
+        <w:rPr>
+          <w:sz w:val="36"/>
+          <w:szCs w:val="36"/>
+        </w:rPr>
+        <w:t>Diagrammen</w:t>
+      </w:r>
+      <w:commentRangeEnd w:id="15"/>
+      <w:r>
+        <w:rPr>
+          <w:rStyle w:val="Verwijzingopmerking"/>
+          <w:rFonts w:asciiTheme="minorHAnsi" w:eastAsiaTheme="minorHAnsi" w:hAnsiTheme="minorHAnsi" w:cstheme="minorBidi"/>
+          <w:color w:val="auto"/>
+          <w:sz w:val="22"/>
+          <w:szCs w:val="22"/>
+        </w:rPr>
+        <w:commentReference w:id="15"/>
+      </w:r>
+      <w:r>
+        <w:rPr>
+          <w:sz w:val="36"/>
+          <w:szCs w:val="36"/>
+        </w:rPr>
+        <w:t>/Ontwerpen</w:t>
+      </w:r>
+      <w:bookmarkEnd w:id="14"/>
+    </w:p>
+    <w:p>
+      <w:pPr>
         <w:rPr>
           <w:b/>
           <w:bCs/>
-          <w:sz w:val="32"/>
-          <w:szCs w:val="32"/>
-        </w:rPr>
-      </w:pPr>
-      <w:commentRangeStart w:id="14"/>
+        </w:rPr>
+      </w:pPr>
       <w:r>
         <w:rPr>
           <w:b/>
           <w:bCs/>
-          <w:sz w:val="32"/>
-          <w:szCs w:val="32"/>
-        </w:rPr>
-        <w:t>Diagrammen</w:t>
-      </w:r>
-      <w:commentRangeEnd w:id="14"/>
-      <w:r>
-        <w:rPr>
-          <w:rStyle w:val="Verwijzingopmerking"/>
-          <w:rFonts w:asciiTheme="minorHAnsi" w:eastAsiaTheme="minorHAnsi" w:hAnsiTheme="minorHAnsi" w:cstheme="minorBidi"/>
-          <w:i w:val="0"/>
-          <w:iCs w:val="0"/>
-          <w:color w:val="auto"/>
-        </w:rPr>
-        <w:commentReference w:id="14"/>
-      </w:r>
-    </w:p>
-    <w:p>
-      <w:pPr>
+        </w:rPr>
+        <w:t xml:space="preserve">Voor het verduidelijken van het ontwikkelproces, zullen er verschillende diagrammen worden gebruikt, zoals </w:t>
+      </w:r>
+      <w:r>
         <w:rPr>
           <w:b/>
           <w:bCs/>
         </w:rPr>
-      </w:pPr>
-      <w:r>
-        <w:rPr>
-          <w:b/>
-          <w:bCs/>
-        </w:rPr>
-        <w:t>Voor het verduidelijken van het ontwikkelproces, zullen er verschillende diagrammen worden gebruikt, zoals data- en procesmodellen (we maken ze in mermaid code).</w:t>
-      </w:r>
-      <w:r>
-        <w:rPr>
-          <w:b/>
-          <w:bCs/>
-        </w:rPr>
-        <w:t xml:space="preserve"> </w:t>
+        <w:t>ERD – en klassendiagrammen.</w:t>
       </w:r>
     </w:p>
     <w:p>
@@ -2277,7 +2352,332 @@
           <w:sz w:val="24"/>
           <w:szCs w:val="24"/>
         </w:rPr>
-        <w:t xml:space="preserve"> dat we ze ook daadwerkelijk op dezelfde manier gebouwd hebben zoals in de diagrammen weergeven is (het is een voorbeeld).</w:t>
+        <w:t xml:space="preserve"> dat we ze ook </w:t>
+      </w:r>
+      <w:r>
+        <w:rPr>
+          <w:rFonts w:asciiTheme="majorHAnsi" w:hAnsiTheme="majorHAnsi" w:cstheme="majorHAnsi"/>
+          <w:sz w:val="24"/>
+          <w:szCs w:val="24"/>
+        </w:rPr>
+        <w:t>exact</w:t>
+      </w:r>
+      <w:r>
+        <w:rPr>
+          <w:rFonts w:asciiTheme="majorHAnsi" w:hAnsiTheme="majorHAnsi" w:cstheme="majorHAnsi"/>
+          <w:sz w:val="24"/>
+          <w:szCs w:val="24"/>
+        </w:rPr>
+        <w:t xml:space="preserve"> op dezelfde manier gebouwd hebben zoals in de diagrammen weergeven is (h</w:t>
+      </w:r>
+      <w:r>
+        <w:rPr>
+          <w:rFonts w:asciiTheme="majorHAnsi" w:hAnsiTheme="majorHAnsi" w:cstheme="majorHAnsi"/>
+          <w:sz w:val="24"/>
+          <w:szCs w:val="24"/>
+        </w:rPr>
+        <w:t>et is voor verduidelijking</w:t>
+      </w:r>
+      <w:r>
+        <w:rPr>
+          <w:rFonts w:asciiTheme="majorHAnsi" w:hAnsiTheme="majorHAnsi" w:cstheme="majorHAnsi"/>
+          <w:sz w:val="24"/>
+          <w:szCs w:val="24"/>
+        </w:rPr>
+        <w:t>).</w:t>
+      </w:r>
+    </w:p>
+    <w:p>
+      <w:pPr>
+        <w:rPr>
+          <w:rFonts w:asciiTheme="majorHAnsi" w:hAnsiTheme="majorHAnsi" w:cstheme="majorHAnsi"/>
+          <w:sz w:val="24"/>
+          <w:szCs w:val="24"/>
+        </w:rPr>
+      </w:pPr>
+    </w:p>
+    <w:p>
+      <w:pPr>
+        <w:rPr>
+          <w:rFonts w:asciiTheme="majorHAnsi" w:hAnsiTheme="majorHAnsi" w:cstheme="majorHAnsi"/>
+          <w:sz w:val="24"/>
+          <w:szCs w:val="24"/>
+        </w:rPr>
+      </w:pPr>
+    </w:p>
+    <w:p>
+      <w:pPr>
+        <w:rPr>
+          <w:rFonts w:asciiTheme="majorHAnsi" w:hAnsiTheme="majorHAnsi" w:cstheme="majorHAnsi"/>
+          <w:sz w:val="24"/>
+          <w:szCs w:val="24"/>
+        </w:rPr>
+      </w:pPr>
+    </w:p>
+    <w:p>
+      <w:pPr>
+        <w:rPr>
+          <w:rFonts w:asciiTheme="majorHAnsi" w:hAnsiTheme="majorHAnsi" w:cstheme="majorHAnsi"/>
+          <w:sz w:val="24"/>
+          <w:szCs w:val="24"/>
+        </w:rPr>
+      </w:pPr>
+    </w:p>
+    <w:p>
+      <w:pPr>
+        <w:rPr>
+          <w:rFonts w:asciiTheme="majorHAnsi" w:hAnsiTheme="majorHAnsi" w:cstheme="majorHAnsi"/>
+          <w:sz w:val="24"/>
+          <w:szCs w:val="24"/>
+        </w:rPr>
+      </w:pPr>
+      <w:r>
+        <w:rPr>
+          <w:rFonts w:asciiTheme="majorHAnsi" w:hAnsiTheme="majorHAnsi" w:cstheme="majorHAnsi"/>
+          <w:sz w:val="24"/>
+          <w:szCs w:val="24"/>
+        </w:rPr>
+        <w:lastRenderedPageBreak/>
+        <w:t>Nieuw:</w:t>
+      </w:r>
+      <w:r>
+        <w:rPr>
+          <w:rFonts w:asciiTheme="majorHAnsi" w:hAnsiTheme="majorHAnsi" w:cstheme="majorHAnsi"/>
+          <w:sz w:val="24"/>
+          <w:szCs w:val="24"/>
+        </w:rPr>
+        <w:br/>
+        <w:t>ERD</w:t>
+      </w:r>
+    </w:p>
+    <w:p>
+      <w:pPr>
+        <w:rPr>
+          <w:rFonts w:asciiTheme="majorHAnsi" w:hAnsiTheme="majorHAnsi" w:cstheme="majorHAnsi"/>
+          <w:sz w:val="24"/>
+          <w:szCs w:val="24"/>
+        </w:rPr>
+      </w:pPr>
+      <w:r>
+        <w:rPr>
+          <w:noProof/>
+        </w:rPr>
+        <w:drawing>
+          <wp:inline distT="0" distB="0" distL="0" distR="0" wp14:anchorId="1CE1BC41" wp14:editId="2FB77718">
+            <wp:extent cx="5760720" cy="4206875"/>
+            <wp:effectExtent l="0" t="0" r="0" b="3175"/>
+            <wp:docPr id="6" name="Afbeelding 6" descr="Afbeelding met diagram&#10;&#10;Automatisch gegenereerde beschrijving"/>
+            <wp:cNvGraphicFramePr>
+              <a:graphicFrameLocks xmlns:a="http://schemas.openxmlformats.org/drawingml/2006/main" noChangeAspect="1"/>
+            </wp:cNvGraphicFramePr>
+            <a:graphic xmlns:a="http://schemas.openxmlformats.org/drawingml/2006/main">
+              <a:graphicData uri="http://schemas.openxmlformats.org/drawingml/2006/picture">
+                <pic:pic xmlns:pic="http://schemas.openxmlformats.org/drawingml/2006/picture">
+                  <pic:nvPicPr>
+                    <pic:cNvPr id="6" name="Afbeelding 6" descr="Afbeelding met diagram&#10;&#10;Automatisch gegenereerde beschrijving"/>
+                    <pic:cNvPicPr>
+                      <a:picLocks noChangeAspect="1" noChangeArrowheads="1"/>
+                    </pic:cNvPicPr>
+                  </pic:nvPicPr>
+                  <pic:blipFill>
+                    <a:blip r:embed="rId15">
+                      <a:extLst>
+                        <a:ext uri="{28A0092B-C50C-407E-A947-70E740481C1C}">
+                          <a14:useLocalDpi xmlns:a14="http://schemas.microsoft.com/office/drawing/2010/main" val="0"/>
+                        </a:ext>
+                      </a:extLst>
+                    </a:blip>
+                    <a:srcRect/>
+                    <a:stretch>
+                      <a:fillRect/>
+                    </a:stretch>
+                  </pic:blipFill>
+                  <pic:spPr bwMode="auto">
+                    <a:xfrm>
+                      <a:off x="0" y="0"/>
+                      <a:ext cx="5760720" cy="4206875"/>
+                    </a:xfrm>
+                    <a:prstGeom prst="rect">
+                      <a:avLst/>
+                    </a:prstGeom>
+                    <a:noFill/>
+                    <a:ln>
+                      <a:noFill/>
+                    </a:ln>
+                  </pic:spPr>
+                </pic:pic>
+              </a:graphicData>
+            </a:graphic>
+          </wp:inline>
+        </w:drawing>
+      </w:r>
+    </w:p>
+    <w:p>
+      <w:pPr>
+        <w:rPr>
+          <w:rFonts w:asciiTheme="majorHAnsi" w:hAnsiTheme="majorHAnsi" w:cstheme="majorHAnsi"/>
+          <w:sz w:val="24"/>
+          <w:szCs w:val="24"/>
+        </w:rPr>
+      </w:pPr>
+    </w:p>
+    <w:p>
+      <w:pPr>
+        <w:rPr>
+          <w:rFonts w:asciiTheme="majorHAnsi" w:hAnsiTheme="majorHAnsi" w:cstheme="majorHAnsi"/>
+          <w:sz w:val="24"/>
+          <w:szCs w:val="24"/>
+        </w:rPr>
+      </w:pPr>
+    </w:p>
+    <w:p>
+      <w:pPr>
+        <w:rPr>
+          <w:rFonts w:asciiTheme="majorHAnsi" w:hAnsiTheme="majorHAnsi" w:cstheme="majorHAnsi"/>
+          <w:sz w:val="24"/>
+          <w:szCs w:val="24"/>
+        </w:rPr>
+      </w:pPr>
+    </w:p>
+    <w:p>
+      <w:pPr>
+        <w:rPr>
+          <w:rFonts w:asciiTheme="majorHAnsi" w:hAnsiTheme="majorHAnsi" w:cstheme="majorHAnsi"/>
+          <w:sz w:val="24"/>
+          <w:szCs w:val="24"/>
+        </w:rPr>
+      </w:pPr>
+    </w:p>
+    <w:p>
+      <w:pPr>
+        <w:rPr>
+          <w:rFonts w:asciiTheme="majorHAnsi" w:hAnsiTheme="majorHAnsi" w:cstheme="majorHAnsi"/>
+          <w:sz w:val="24"/>
+          <w:szCs w:val="24"/>
+        </w:rPr>
+      </w:pPr>
+    </w:p>
+    <w:p>
+      <w:pPr>
+        <w:rPr>
+          <w:rFonts w:asciiTheme="majorHAnsi" w:hAnsiTheme="majorHAnsi" w:cstheme="majorHAnsi"/>
+          <w:sz w:val="24"/>
+          <w:szCs w:val="24"/>
+        </w:rPr>
+      </w:pPr>
+      <w:r>
+        <w:rPr>
+          <w:rFonts w:asciiTheme="majorHAnsi" w:hAnsiTheme="majorHAnsi" w:cstheme="majorHAnsi"/>
+          <w:sz w:val="24"/>
+          <w:szCs w:val="24"/>
+        </w:rPr>
+        <w:lastRenderedPageBreak/>
+        <w:t>Klassendiagram:</w:t>
+      </w:r>
+      <w:r>
+        <w:rPr>
+          <w:rFonts w:asciiTheme="majorHAnsi" w:hAnsiTheme="majorHAnsi" w:cstheme="majorHAnsi"/>
+          <w:sz w:val="24"/>
+          <w:szCs w:val="24"/>
+        </w:rPr>
+        <w:br/>
+      </w:r>
+      <w:r>
+        <w:rPr>
+          <w:noProof/>
+        </w:rPr>
+        <w:drawing>
+          <wp:inline distT="0" distB="0" distL="0" distR="0" wp14:anchorId="2AE20321" wp14:editId="44958216">
+            <wp:extent cx="5760720" cy="6395085"/>
+            <wp:effectExtent l="0" t="0" r="0" b="5715"/>
+            <wp:docPr id="3" name="Afbeelding 3" descr="Afbeelding met grafiek&#10;&#10;Automatisch gegenereerde beschrijving"/>
+            <wp:cNvGraphicFramePr>
+              <a:graphicFrameLocks xmlns:a="http://schemas.openxmlformats.org/drawingml/2006/main" noChangeAspect="1"/>
+            </wp:cNvGraphicFramePr>
+            <a:graphic xmlns:a="http://schemas.openxmlformats.org/drawingml/2006/main">
+              <a:graphicData uri="http://schemas.openxmlformats.org/drawingml/2006/picture">
+                <pic:pic xmlns:pic="http://schemas.openxmlformats.org/drawingml/2006/picture">
+                  <pic:nvPicPr>
+                    <pic:cNvPr id="3" name="Afbeelding 3" descr="Afbeelding met grafiek&#10;&#10;Automatisch gegenereerde beschrijving"/>
+                    <pic:cNvPicPr>
+                      <a:picLocks noChangeAspect="1" noChangeArrowheads="1"/>
+                    </pic:cNvPicPr>
+                  </pic:nvPicPr>
+                  <pic:blipFill>
+                    <a:blip r:embed="rId16">
+                      <a:extLst>
+                        <a:ext uri="{28A0092B-C50C-407E-A947-70E740481C1C}">
+                          <a14:useLocalDpi xmlns:a14="http://schemas.microsoft.com/office/drawing/2010/main" val="0"/>
+                        </a:ext>
+                      </a:extLst>
+                    </a:blip>
+                    <a:srcRect/>
+                    <a:stretch>
+                      <a:fillRect/>
+                    </a:stretch>
+                  </pic:blipFill>
+                  <pic:spPr bwMode="auto">
+                    <a:xfrm>
+                      <a:off x="0" y="0"/>
+                      <a:ext cx="5760720" cy="6395085"/>
+                    </a:xfrm>
+                    <a:prstGeom prst="rect">
+                      <a:avLst/>
+                    </a:prstGeom>
+                    <a:noFill/>
+                    <a:ln>
+                      <a:noFill/>
+                    </a:ln>
+                  </pic:spPr>
+                </pic:pic>
+              </a:graphicData>
+            </a:graphic>
+          </wp:inline>
+        </w:drawing>
+      </w:r>
+    </w:p>
+    <w:p>
+      <w:pPr>
+        <w:rPr>
+          <w:rFonts w:asciiTheme="majorHAnsi" w:hAnsiTheme="majorHAnsi" w:cstheme="majorHAnsi"/>
+          <w:sz w:val="24"/>
+          <w:szCs w:val="24"/>
+        </w:rPr>
+      </w:pPr>
+    </w:p>
+    <w:p>
+      <w:pPr>
+        <w:rPr>
+          <w:rFonts w:asciiTheme="majorHAnsi" w:hAnsiTheme="majorHAnsi" w:cstheme="majorHAnsi"/>
+          <w:sz w:val="24"/>
+          <w:szCs w:val="24"/>
+        </w:rPr>
+      </w:pPr>
+    </w:p>
+    <w:p>
+      <w:pPr>
+        <w:rPr>
+          <w:rFonts w:asciiTheme="majorHAnsi" w:hAnsiTheme="majorHAnsi" w:cstheme="majorHAnsi"/>
+          <w:sz w:val="24"/>
+          <w:szCs w:val="24"/>
+        </w:rPr>
+      </w:pPr>
+    </w:p>
+    <w:p>
+      <w:pPr>
+        <w:rPr>
+          <w:rFonts w:asciiTheme="majorHAnsi" w:hAnsiTheme="majorHAnsi" w:cstheme="majorHAnsi"/>
+          <w:sz w:val="24"/>
+          <w:szCs w:val="24"/>
+        </w:rPr>
+      </w:pPr>
+      <w:r>
+        <w:rPr>
+          <w:rFonts w:asciiTheme="majorHAnsi" w:hAnsiTheme="majorHAnsi" w:cstheme="majorHAnsi"/>
+          <w:sz w:val="24"/>
+          <w:szCs w:val="24"/>
+        </w:rPr>
+        <w:t>Oud:</w:t>
       </w:r>
     </w:p>
     <w:p>
@@ -2307,7 +2707,7 @@
                     </pic:cNvPicPr>
                   </pic:nvPicPr>
                   <pic:blipFill>
-                    <a:blip r:embed="rId15" cstate="print">
+                    <a:blip r:embed="rId17" cstate="print">
                       <a:extLst>
                         <a:ext uri="{28A0092B-C50C-407E-A947-70E740481C1C}">
                           <a14:useLocalDpi xmlns:a14="http://schemas.microsoft.com/office/drawing/2010/main" val="0"/>
@@ -2397,7 +2797,7 @@
                     <pic:cNvPicPr/>
                   </pic:nvPicPr>
                   <pic:blipFill>
-                    <a:blip r:embed="rId16" cstate="print">
+                    <a:blip r:embed="rId18" cstate="print">
                       <a:extLst>
                         <a:ext uri="{28A0092B-C50C-407E-A947-70E740481C1C}">
                           <a14:useLocalDpi xmlns:a14="http://schemas.microsoft.com/office/drawing/2010/main" val="0"/>
@@ -2633,8 +3033,8 @@
           <w:szCs w:val="36"/>
         </w:rPr>
       </w:pPr>
-      <w:bookmarkStart w:id="15" w:name="_Toc126848488"/>
-      <w:commentRangeStart w:id="16"/>
+      <w:bookmarkStart w:id="16" w:name="_Toc130401466"/>
+      <w:commentRangeStart w:id="17"/>
       <w:r>
         <w:rPr>
           <w:b/>
@@ -2653,11 +3053,11 @@
         </w:rPr>
         <w:t xml:space="preserve"> </w:t>
       </w:r>
-      <w:bookmarkEnd w:id="15"/>
-      <w:commentRangeEnd w:id="16"/>
-      <w:r>
-        <w:commentReference w:id="16"/>
-      </w:r>
+      <w:commentRangeEnd w:id="17"/>
+      <w:r>
+        <w:commentReference w:id="17"/>
+      </w:r>
+      <w:bookmarkEnd w:id="16"/>
     </w:p>
     <w:p>
       <w:r>
@@ -2709,8 +3109,8 @@
     </w:p>
     <w:p/>
     <w:sectPr>
-      <w:headerReference w:type="default" r:id="rId17"/>
-      <w:footerReference w:type="default" r:id="rId18"/>
+      <w:headerReference w:type="default" r:id="rId19"/>
+      <w:footerReference w:type="default" r:id="rId20"/>
       <w:pgSz w:w="11906" w:h="16838"/>
       <w:pgMar w:top="1417" w:right="1417" w:bottom="1417" w:left="1417" w:header="708" w:footer="708" w:gutter="0"/>
       <w:cols w:space="708"/>
@@ -2742,7 +3142,7 @@
       </w:r>
     </w:p>
   </w:comment>
-  <w:comment w:id="14" w:author="Yassine Messaoudi (student)" w:date="2023-02-09T16:15:00Z" w:initials="YM(">
+  <w:comment w:id="15" w:author="Yassine Messaoudi (student)" w:date="2023-02-09T16:15:00Z" w:initials="YM(">
     <w:p>
       <w:pPr>
         <w:pStyle w:val="Tekstopmerking"/>
@@ -2758,7 +3158,7 @@
       </w:r>
     </w:p>
   </w:comment>
-  <w:comment w:id="16" w:author="Yassine Messaoudi (student)" w:date="2023-02-09T16:03:00Z" w:initials="Y(">
+  <w:comment w:id="17" w:author="Yassine Messaoudi (student)" w:date="2023-02-09T16:03:00Z" w:initials="Y(">
     <w:p>
       <w:r>
         <w:t>Of in dit kopje screens van de applicatie of een nieuw kopje maken</w:t>

</xml_diff>